<commit_message>
add yocto toturial to file Linux driver toturial.docx
</commit_message>
<xml_diff>
--- a/Linux driver toturial.docx
+++ b/Linux driver toturial.docx
@@ -8,12 +8,70 @@
       </w:r>
     </w:p>
     <w:p>
+      <w:pPr>
+        <w:rPr>
+          <w:rStyle w:val="Hyperlink"/>
+        </w:rPr>
+      </w:pPr>
       <w:hyperlink r:id="rId4" w:history="1">
         <w:r>
           <w:rPr>
             <w:rStyle w:val="Hyperlink"/>
           </w:rPr>
           <w:t>Linux Device Drivers Tutorial | Linux Drivers and Kernel Modules (embetronicx.com)</w:t>
+        </w:r>
+      </w:hyperlink>
+    </w:p>
+    <w:p>
+      <w:pPr>
+        <w:rPr>
+          <w:rStyle w:val="Hyperlink"/>
+          <w:rFonts w:ascii="Times New Roman" w:hAnsi="Times New Roman" w:cs="Times New Roman"/>
+          <w:color w:val="000000" w:themeColor="text1"/>
+          <w:sz w:val="26"/>
+          <w:szCs w:val="26"/>
+          <w:u w:val="none"/>
+          <w14:shadow w14:blurRad="38100" w14:dist="19050" w14:dir="2700000" w14:sx="100000" w14:sy="100000" w14:kx="0" w14:ky="0" w14:algn="tl">
+            <w14:schemeClr w14:val="dk1">
+              <w14:alpha w14:val="60000"/>
+            </w14:schemeClr>
+          </w14:shadow>
+          <w14:textOutline w14:w="0" w14:cap="flat" w14:cmpd="sng" w14:algn="ctr">
+            <w14:noFill/>
+            <w14:prstDash w14:val="solid"/>
+            <w14:round/>
+          </w14:textOutline>
+        </w:rPr>
+      </w:pPr>
+      <w:r>
+        <w:rPr>
+          <w:rStyle w:val="Hyperlink"/>
+          <w:rFonts w:ascii="Times New Roman" w:hAnsi="Times New Roman" w:cs="Times New Roman"/>
+          <w:color w:val="000000" w:themeColor="text1"/>
+          <w:sz w:val="26"/>
+          <w:szCs w:val="26"/>
+          <w:u w:val="none"/>
+          <w14:shadow w14:blurRad="38100" w14:dist="19050" w14:dir="2700000" w14:sx="100000" w14:sy="100000" w14:kx="0" w14:ky="0" w14:algn="tl">
+            <w14:schemeClr w14:val="dk1">
+              <w14:alpha w14:val="60000"/>
+            </w14:schemeClr>
+          </w14:shadow>
+          <w14:textOutline w14:w="0" w14:cap="flat" w14:cmpd="sng" w14:algn="ctr">
+            <w14:noFill/>
+            <w14:prstDash w14:val="solid"/>
+            <w14:round/>
+          </w14:textOutline>
+        </w:rPr>
+        <w:t>Yocto toturial:</w:t>
+      </w:r>
+    </w:p>
+    <w:p>
+      <w:hyperlink r:id="rId5" w:history="1">
+        <w:r>
+          <w:rPr>
+            <w:rStyle w:val="Hyperlink"/>
+          </w:rPr>
+          <w:t>Yocto Project Tutorial: Baking a Minimal Linux Image from Scratch - DEV Community</w:t>
         </w:r>
       </w:hyperlink>
     </w:p>

</xml_diff>